<commit_message>
added random noise and figure to the exercise file
</commit_message>
<xml_diff>
--- a/CoolingCheese_Exercise.docx
+++ b/CoolingCheese_Exercise.docx
@@ -1124,6 +1124,71 @@
     </w:p>
     <w:p>
       <w:pPr>
+        <w:jc w:val="center"/>
+        <w:rPr>
+          <w:rFonts w:eastAsiaTheme="minorEastAsia"/>
+          <w:u w:val="single"/>
+        </w:rPr>
+      </w:pPr>
+    </w:p>
+    <w:p>
+      <w:pPr>
+        <w:jc w:val="center"/>
+        <w:rPr>
+          <w:rFonts w:eastAsiaTheme="minorEastAsia"/>
+          <w:u w:val="single"/>
+        </w:rPr>
+      </w:pPr>
+      <w:r>
+        <w:rPr>
+          <w:rFonts w:eastAsiaTheme="minorEastAsia"/>
+          <w:noProof/>
+        </w:rPr>
+        <w:drawing>
+          <wp:inline distT="0" distB="0" distL="0" distR="0" wp14:anchorId="0599ACC8" wp14:editId="47CD7AB7">
+            <wp:extent cx="1767840" cy="1499985"/>
+            <wp:effectExtent l="0" t="0" r="0" b="0"/>
+            <wp:docPr id="2140058672" name="Immagine 1" descr="Immagine che contiene disegno, diagramma, schizzo, linea&#10;&#10;Descrizione generata automaticamente"/>
+            <wp:cNvGraphicFramePr>
+              <a:graphicFrameLocks xmlns:a="http://schemas.openxmlformats.org/drawingml/2006/main" noChangeAspect="1"/>
+            </wp:cNvGraphicFramePr>
+            <a:graphic xmlns:a="http://schemas.openxmlformats.org/drawingml/2006/main">
+              <a:graphicData uri="http://schemas.openxmlformats.org/drawingml/2006/picture">
+                <pic:pic xmlns:pic="http://schemas.openxmlformats.org/drawingml/2006/picture">
+                  <pic:nvPicPr>
+                    <pic:cNvPr id="2140058672" name="Immagine 1" descr="Immagine che contiene disegno, diagramma, schizzo, linea&#10;&#10;Descrizione generata automaticamente"/>
+                    <pic:cNvPicPr/>
+                  </pic:nvPicPr>
+                  <pic:blipFill>
+                    <a:blip r:embed="rId7">
+                      <a:extLst>
+                        <a:ext uri="{28A0092B-C50C-407E-A947-70E740481C1C}">
+                          <a14:useLocalDpi xmlns:a14="http://schemas.microsoft.com/office/drawing/2010/main" val="0"/>
+                        </a:ext>
+                      </a:extLst>
+                    </a:blip>
+                    <a:stretch>
+                      <a:fillRect/>
+                    </a:stretch>
+                  </pic:blipFill>
+                  <pic:spPr>
+                    <a:xfrm>
+                      <a:off x="0" y="0"/>
+                      <a:ext cx="1771809" cy="1503352"/>
+                    </a:xfrm>
+                    <a:prstGeom prst="rect">
+                      <a:avLst/>
+                    </a:prstGeom>
+                  </pic:spPr>
+                </pic:pic>
+              </a:graphicData>
+            </a:graphic>
+          </wp:inline>
+        </w:drawing>
+      </w:r>
+    </w:p>
+    <w:p>
+      <w:pPr>
         <w:rPr>
           <w:rFonts w:eastAsiaTheme="minorEastAsia"/>
         </w:rPr>
@@ -1537,7 +1602,23 @@
           <w:rFonts w:eastAsiaTheme="minorEastAsia"/>
           <w:szCs w:val="24"/>
         </w:rPr>
-        <w:t xml:space="preserve"> [J/(kg K)]</w:t>
+        <w:t xml:space="preserve"> [J</w:t>
+      </w:r>
+      <w:proofErr w:type="gramStart"/>
+      <w:r>
+        <w:rPr>
+          <w:rFonts w:eastAsiaTheme="minorEastAsia"/>
+          <w:szCs w:val="24"/>
+        </w:rPr>
+        <w:t>/(</w:t>
+      </w:r>
+      <w:proofErr w:type="gramEnd"/>
+      <w:r>
+        <w:rPr>
+          <w:rFonts w:eastAsiaTheme="minorEastAsia"/>
+          <w:szCs w:val="24"/>
+        </w:rPr>
+        <w:t>kg K)]</w:t>
       </w:r>
     </w:p>
     <w:p>
@@ -1761,7 +1842,23 @@
           <w:rFonts w:eastAsiaTheme="minorEastAsia"/>
           <w:szCs w:val="24"/>
         </w:rPr>
-        <w:t xml:space="preserve"> [J/(kg K)]</w:t>
+        <w:t xml:space="preserve"> [J</w:t>
+      </w:r>
+      <w:proofErr w:type="gramStart"/>
+      <w:r>
+        <w:rPr>
+          <w:rFonts w:eastAsiaTheme="minorEastAsia"/>
+          <w:szCs w:val="24"/>
+        </w:rPr>
+        <w:t>/(</w:t>
+      </w:r>
+      <w:proofErr w:type="gramEnd"/>
+      <w:r>
+        <w:rPr>
+          <w:rFonts w:eastAsiaTheme="minorEastAsia"/>
+          <w:szCs w:val="24"/>
+        </w:rPr>
+        <w:t>kg K)]</w:t>
       </w:r>
     </w:p>
     <w:p>
@@ -1830,7 +1927,23 @@
           <w:rFonts w:eastAsiaTheme="minorEastAsia"/>
           <w:szCs w:val="24"/>
         </w:rPr>
-        <w:t xml:space="preserve"> [W/(m</w:t>
+        <w:t xml:space="preserve"> [W</w:t>
+      </w:r>
+      <w:proofErr w:type="gramStart"/>
+      <w:r>
+        <w:rPr>
+          <w:rFonts w:eastAsiaTheme="minorEastAsia"/>
+          <w:szCs w:val="24"/>
+        </w:rPr>
+        <w:t>/(</w:t>
+      </w:r>
+      <w:proofErr w:type="gramEnd"/>
+      <w:r>
+        <w:rPr>
+          <w:rFonts w:eastAsiaTheme="minorEastAsia"/>
+          <w:szCs w:val="24"/>
+        </w:rPr>
+        <w:t>m</w:t>
       </w:r>
       <w:r>
         <w:rPr>
@@ -2007,8 +2120,17 @@
           <w:rFonts w:eastAsiaTheme="minorEastAsia"/>
           <w:szCs w:val="24"/>
         </w:rPr>
-        <w:t>is the overall thermal transmittance between the air in the box and the cheese</w:t>
-      </w:r>
+        <w:t xml:space="preserve">is the overall thermal transmittance between the air in the box and the </w:t>
+      </w:r>
+      <w:proofErr w:type="gramStart"/>
+      <w:r>
+        <w:rPr>
+          <w:rFonts w:eastAsiaTheme="minorEastAsia"/>
+          <w:szCs w:val="24"/>
+        </w:rPr>
+        <w:t>cheese</w:t>
+      </w:r>
+      <w:proofErr w:type="gramEnd"/>
     </w:p>
     <w:p>
       <w:pPr>
@@ -2174,7 +2296,23 @@
           <w:rFonts w:eastAsiaTheme="minorEastAsia"/>
           <w:szCs w:val="24"/>
         </w:rPr>
-        <w:t xml:space="preserve"> [W/(m</w:t>
+        <w:t xml:space="preserve"> [W</w:t>
+      </w:r>
+      <w:proofErr w:type="gramStart"/>
+      <w:r>
+        <w:rPr>
+          <w:rFonts w:eastAsiaTheme="minorEastAsia"/>
+          <w:szCs w:val="24"/>
+        </w:rPr>
+        <w:t>/(</w:t>
+      </w:r>
+      <w:proofErr w:type="gramEnd"/>
+      <w:r>
+        <w:rPr>
+          <w:rFonts w:eastAsiaTheme="minorEastAsia"/>
+          <w:szCs w:val="24"/>
+        </w:rPr>
+        <w:t>m</w:t>
       </w:r>
       <w:r>
         <w:rPr>
@@ -2351,8 +2489,17 @@
           <w:rFonts w:eastAsiaTheme="minorEastAsia"/>
           <w:szCs w:val="24"/>
         </w:rPr>
-        <w:t xml:space="preserve">  [W/K] is the overall thermal transmittance between the air in the box and the external environment</w:t>
-      </w:r>
+        <w:t xml:space="preserve">  [W/K] is the overall thermal transmittance between the air in the box and the external </w:t>
+      </w:r>
+      <w:proofErr w:type="gramStart"/>
+      <w:r>
+        <w:rPr>
+          <w:rFonts w:eastAsiaTheme="minorEastAsia"/>
+          <w:szCs w:val="24"/>
+        </w:rPr>
+        <w:t>environment</w:t>
+      </w:r>
+      <w:proofErr w:type="gramEnd"/>
     </w:p>
     <w:p>
       <w:pPr>
@@ -2648,7 +2795,6 @@
           <w:sz w:val="32"/>
           <w:szCs w:val="36"/>
         </w:rPr>
-        <w:lastRenderedPageBreak/>
         <w:t>Question</w:t>
       </w:r>
     </w:p>

</xml_diff>